<commit_message>
junior developer changes in files
</commit_message>
<xml_diff>
--- a/new.docx
+++ b/new.docx
@@ -4,7 +4,15 @@
   <w:body>
     <w:p>
       <w:r>
-        <w:t>mo</w:t>
+        <w:t>M</w:t>
+      </w:r>
+      <w:r>
+        <w:t>o</w:t>
+      </w:r>
+    </w:p>
+    <w:p>
+      <w:r>
+        <w:t>Inside junior developer branch</w:t>
       </w:r>
     </w:p>
     <w:sectPr>

</xml_diff>